<commit_message>
Upload Demo_Test and Final_Test
</commit_message>
<xml_diff>
--- a/IT004 - CSDL/Demo_Test/DE_THI_THU.docx
+++ b/IT004 - CSDL/Demo_Test/DE_THI_THU.docx
@@ -254,7 +254,7 @@
     </w:p>
     <w:p>
       <w:pPr>
-        <w:pStyle w:val="ListParagraph"/>
+        <w:pStyle w:val="oancuaDanhsach"/>
         <w:numPr>
           <w:ilvl w:val="0"/>
           <w:numId w:val="1"/>
@@ -293,7 +293,7 @@
     </w:p>
     <w:p>
       <w:pPr>
-        <w:pStyle w:val="ListParagraph"/>
+        <w:pStyle w:val="oancuaDanhsach"/>
         <w:rPr>
           <w:rFonts w:ascii="Times New Roman" w:hAnsi="Times New Roman" w:cs="Times New Roman"/>
           <w:sz w:val="26"/>
@@ -303,7 +303,7 @@
     </w:p>
     <w:tbl>
       <w:tblPr>
-        <w:tblStyle w:val="TableGrid"/>
+        <w:tblStyle w:val="LiBang"/>
         <w:tblW w:w="9205" w:type="dxa"/>
         <w:tblInd w:w="720" w:type="dxa"/>
         <w:tblLook w:val="04A0" w:firstRow="1" w:lastRow="0" w:firstColumn="1" w:lastColumn="0" w:noHBand="0" w:noVBand="1"/>
@@ -327,7 +327,7 @@
           </w:tcPr>
           <w:p>
             <w:pPr>
-              <w:pStyle w:val="ListParagraph"/>
+              <w:pStyle w:val="oancuaDanhsach"/>
               <w:ind w:left="0"/>
               <w:jc w:val="center"/>
               <w:rPr>
@@ -359,7 +359,7 @@
           </w:tcPr>
           <w:p>
             <w:pPr>
-              <w:pStyle w:val="ListParagraph"/>
+              <w:pStyle w:val="oancuaDanhsach"/>
               <w:ind w:left="0"/>
               <w:jc w:val="center"/>
               <w:rPr>
@@ -391,7 +391,7 @@
           </w:tcPr>
           <w:p>
             <w:pPr>
-              <w:pStyle w:val="ListParagraph"/>
+              <w:pStyle w:val="oancuaDanhsach"/>
               <w:ind w:left="0"/>
               <w:jc w:val="center"/>
               <w:rPr>
@@ -423,7 +423,7 @@
           </w:tcPr>
           <w:p>
             <w:pPr>
-              <w:pStyle w:val="ListParagraph"/>
+              <w:pStyle w:val="oancuaDanhsach"/>
               <w:ind w:left="0"/>
               <w:jc w:val="center"/>
               <w:rPr>
@@ -464,7 +464,7 @@
           </w:tcPr>
           <w:p>
             <w:pPr>
-              <w:pStyle w:val="ListParagraph"/>
+              <w:pStyle w:val="oancuaDanhsach"/>
               <w:ind w:left="0"/>
               <w:rPr>
                 <w:rFonts w:ascii="Times New Roman" w:hAnsi="Times New Roman" w:cs="Times New Roman"/>
@@ -494,7 +494,7 @@
           </w:tcPr>
           <w:p>
             <w:pPr>
-              <w:pStyle w:val="ListParagraph"/>
+              <w:pStyle w:val="oancuaDanhsach"/>
               <w:ind w:left="0"/>
               <w:rPr>
                 <w:rFonts w:ascii="Times New Roman" w:hAnsi="Times New Roman" w:cs="Times New Roman"/>
@@ -524,7 +524,7 @@
           </w:tcPr>
           <w:p>
             <w:pPr>
-              <w:pStyle w:val="ListParagraph"/>
+              <w:pStyle w:val="oancuaDanhsach"/>
               <w:ind w:left="0"/>
               <w:rPr>
                 <w:rFonts w:ascii="Times New Roman" w:hAnsi="Times New Roman" w:cs="Times New Roman"/>
@@ -578,7 +578,7 @@
           </w:tcPr>
           <w:p>
             <w:pPr>
-              <w:pStyle w:val="ListParagraph"/>
+              <w:pStyle w:val="oancuaDanhsach"/>
               <w:ind w:left="0"/>
               <w:rPr>
                 <w:rFonts w:ascii="Times New Roman" w:hAnsi="Times New Roman" w:cs="Times New Roman"/>
@@ -614,7 +614,7 @@
           </w:tcPr>
           <w:p>
             <w:pPr>
-              <w:pStyle w:val="ListParagraph"/>
+              <w:pStyle w:val="oancuaDanhsach"/>
               <w:ind w:left="0"/>
               <w:rPr>
                 <w:rFonts w:ascii="Times New Roman" w:hAnsi="Times New Roman" w:cs="Times New Roman"/>
@@ -636,7 +636,7 @@
           </w:tcPr>
           <w:p>
             <w:pPr>
-              <w:pStyle w:val="ListParagraph"/>
+              <w:pStyle w:val="oancuaDanhsach"/>
               <w:ind w:left="0"/>
               <w:rPr>
                 <w:rFonts w:ascii="Times New Roman" w:hAnsi="Times New Roman" w:cs="Times New Roman"/>
@@ -666,7 +666,7 @@
           </w:tcPr>
           <w:p>
             <w:pPr>
-              <w:pStyle w:val="ListParagraph"/>
+              <w:pStyle w:val="oancuaDanhsach"/>
               <w:ind w:left="0"/>
               <w:rPr>
                 <w:rFonts w:ascii="Times New Roman" w:hAnsi="Times New Roman" w:cs="Times New Roman"/>
@@ -720,7 +720,7 @@
           </w:tcPr>
           <w:p>
             <w:pPr>
-              <w:pStyle w:val="ListParagraph"/>
+              <w:pStyle w:val="oancuaDanhsach"/>
               <w:ind w:left="0"/>
               <w:rPr>
                 <w:rFonts w:ascii="Times New Roman" w:hAnsi="Times New Roman" w:cs="Times New Roman"/>
@@ -756,7 +756,7 @@
           </w:tcPr>
           <w:p>
             <w:pPr>
-              <w:pStyle w:val="ListParagraph"/>
+              <w:pStyle w:val="oancuaDanhsach"/>
               <w:ind w:left="0"/>
               <w:rPr>
                 <w:rFonts w:ascii="Times New Roman" w:hAnsi="Times New Roman" w:cs="Times New Roman"/>
@@ -778,7 +778,7 @@
           </w:tcPr>
           <w:p>
             <w:pPr>
-              <w:pStyle w:val="ListParagraph"/>
+              <w:pStyle w:val="oancuaDanhsach"/>
               <w:ind w:left="0"/>
               <w:rPr>
                 <w:rFonts w:ascii="Times New Roman" w:hAnsi="Times New Roman" w:cs="Times New Roman"/>
@@ -808,7 +808,7 @@
           </w:tcPr>
           <w:p>
             <w:pPr>
-              <w:pStyle w:val="ListParagraph"/>
+              <w:pStyle w:val="oancuaDanhsach"/>
               <w:ind w:left="0"/>
               <w:rPr>
                 <w:rFonts w:ascii="Times New Roman" w:hAnsi="Times New Roman" w:cs="Times New Roman"/>
@@ -838,7 +838,7 @@
           </w:tcPr>
           <w:p>
             <w:pPr>
-              <w:pStyle w:val="ListParagraph"/>
+              <w:pStyle w:val="oancuaDanhsach"/>
               <w:ind w:left="0"/>
               <w:rPr>
                 <w:rFonts w:ascii="Times New Roman" w:hAnsi="Times New Roman" w:cs="Times New Roman"/>
@@ -874,7 +874,7 @@
           </w:tcPr>
           <w:p>
             <w:pPr>
-              <w:pStyle w:val="ListParagraph"/>
+              <w:pStyle w:val="oancuaDanhsach"/>
               <w:ind w:left="0"/>
               <w:rPr>
                 <w:rFonts w:ascii="Times New Roman" w:hAnsi="Times New Roman" w:cs="Times New Roman"/>
@@ -896,7 +896,7 @@
           </w:tcPr>
           <w:p>
             <w:pPr>
-              <w:pStyle w:val="ListParagraph"/>
+              <w:pStyle w:val="oancuaDanhsach"/>
               <w:ind w:left="0"/>
               <w:rPr>
                 <w:rFonts w:ascii="Times New Roman" w:hAnsi="Times New Roman" w:cs="Times New Roman"/>
@@ -934,7 +934,7 @@
           </w:tcPr>
           <w:p>
             <w:pPr>
-              <w:pStyle w:val="ListParagraph"/>
+              <w:pStyle w:val="oancuaDanhsach"/>
               <w:ind w:left="0"/>
               <w:rPr>
                 <w:rFonts w:ascii="Times New Roman" w:hAnsi="Times New Roman" w:cs="Times New Roman"/>
@@ -988,7 +988,7 @@
           </w:tcPr>
           <w:p>
             <w:pPr>
-              <w:pStyle w:val="ListParagraph"/>
+              <w:pStyle w:val="oancuaDanhsach"/>
               <w:ind w:left="0"/>
               <w:rPr>
                 <w:rFonts w:ascii="Times New Roman" w:hAnsi="Times New Roman" w:cs="Times New Roman"/>
@@ -1024,7 +1024,7 @@
           </w:tcPr>
           <w:p>
             <w:pPr>
-              <w:pStyle w:val="ListParagraph"/>
+              <w:pStyle w:val="oancuaDanhsach"/>
               <w:ind w:left="0"/>
               <w:rPr>
                 <w:rFonts w:ascii="Times New Roman" w:hAnsi="Times New Roman" w:cs="Times New Roman"/>
@@ -1046,7 +1046,7 @@
           </w:tcPr>
           <w:p>
             <w:pPr>
-              <w:pStyle w:val="ListParagraph"/>
+              <w:pStyle w:val="oancuaDanhsach"/>
               <w:ind w:left="0"/>
               <w:rPr>
                 <w:rFonts w:ascii="Times New Roman" w:hAnsi="Times New Roman" w:cs="Times New Roman"/>
@@ -1076,7 +1076,7 @@
           </w:tcPr>
           <w:p>
             <w:pPr>
-              <w:pStyle w:val="ListParagraph"/>
+              <w:pStyle w:val="oancuaDanhsach"/>
               <w:ind w:left="0"/>
               <w:rPr>
                 <w:rFonts w:ascii="Times New Roman" w:hAnsi="Times New Roman" w:cs="Times New Roman"/>
@@ -1130,7 +1130,7 @@
           </w:tcPr>
           <w:p>
             <w:pPr>
-              <w:pStyle w:val="ListParagraph"/>
+              <w:pStyle w:val="oancuaDanhsach"/>
               <w:ind w:left="0"/>
               <w:rPr>
                 <w:rFonts w:ascii="Times New Roman" w:hAnsi="Times New Roman" w:cs="Times New Roman"/>
@@ -1163,7 +1163,7 @@
           </w:tcPr>
           <w:p>
             <w:pPr>
-              <w:pStyle w:val="ListParagraph"/>
+              <w:pStyle w:val="oancuaDanhsach"/>
               <w:ind w:left="0"/>
               <w:rPr>
                 <w:rFonts w:ascii="Times New Roman" w:hAnsi="Times New Roman" w:cs="Times New Roman"/>
@@ -1190,7 +1190,7 @@
           </w:tcPr>
           <w:p>
             <w:pPr>
-              <w:pStyle w:val="ListParagraph"/>
+              <w:pStyle w:val="oancuaDanhsach"/>
               <w:ind w:left="0"/>
               <w:rPr>
                 <w:rFonts w:ascii="Times New Roman" w:hAnsi="Times New Roman" w:cs="Times New Roman"/>
@@ -1217,7 +1217,7 @@
           </w:tcPr>
           <w:p>
             <w:pPr>
-              <w:pStyle w:val="ListParagraph"/>
+              <w:pStyle w:val="oancuaDanhsach"/>
               <w:ind w:left="0"/>
               <w:rPr>
                 <w:rFonts w:ascii="Times New Roman" w:hAnsi="Times New Roman" w:cs="Times New Roman"/>
@@ -1268,7 +1268,7 @@
           </w:tcPr>
           <w:p>
             <w:pPr>
-              <w:pStyle w:val="ListParagraph"/>
+              <w:pStyle w:val="oancuaDanhsach"/>
               <w:ind w:left="0"/>
               <w:rPr>
                 <w:rFonts w:ascii="Times New Roman" w:hAnsi="Times New Roman" w:cs="Times New Roman"/>
@@ -1298,7 +1298,7 @@
           </w:tcPr>
           <w:p>
             <w:pPr>
-              <w:pStyle w:val="ListParagraph"/>
+              <w:pStyle w:val="oancuaDanhsach"/>
               <w:ind w:left="0"/>
               <w:rPr>
                 <w:rFonts w:ascii="Times New Roman" w:hAnsi="Times New Roman" w:cs="Times New Roman"/>
@@ -1314,7 +1314,7 @@
           </w:tcPr>
           <w:p>
             <w:pPr>
-              <w:pStyle w:val="ListParagraph"/>
+              <w:pStyle w:val="oancuaDanhsach"/>
               <w:ind w:left="0"/>
               <w:rPr>
                 <w:rFonts w:ascii="Times New Roman" w:hAnsi="Times New Roman" w:cs="Times New Roman"/>
@@ -1338,7 +1338,7 @@
           </w:tcPr>
           <w:p>
             <w:pPr>
-              <w:pStyle w:val="ListParagraph"/>
+              <w:pStyle w:val="oancuaDanhsach"/>
               <w:ind w:left="0"/>
               <w:rPr>
                 <w:rFonts w:ascii="Times New Roman" w:hAnsi="Times New Roman" w:cs="Times New Roman"/>
@@ -1362,7 +1362,7 @@
           </w:tcPr>
           <w:p>
             <w:pPr>
-              <w:pStyle w:val="ListParagraph"/>
+              <w:pStyle w:val="oancuaDanhsach"/>
               <w:ind w:left="0"/>
               <w:rPr>
                 <w:rFonts w:ascii="Times New Roman" w:hAnsi="Times New Roman" w:cs="Times New Roman"/>
@@ -1392,7 +1392,7 @@
           </w:tcPr>
           <w:p>
             <w:pPr>
-              <w:pStyle w:val="ListParagraph"/>
+              <w:pStyle w:val="oancuaDanhsach"/>
               <w:ind w:left="0"/>
               <w:rPr>
                 <w:rFonts w:ascii="Times New Roman" w:hAnsi="Times New Roman" w:cs="Times New Roman"/>
@@ -1408,7 +1408,7 @@
           </w:tcPr>
           <w:p>
             <w:pPr>
-              <w:pStyle w:val="ListParagraph"/>
+              <w:pStyle w:val="oancuaDanhsach"/>
               <w:ind w:left="0"/>
               <w:rPr>
                 <w:rFonts w:ascii="Times New Roman" w:hAnsi="Times New Roman" w:cs="Times New Roman"/>
@@ -1432,7 +1432,7 @@
           </w:tcPr>
           <w:p>
             <w:pPr>
-              <w:pStyle w:val="ListParagraph"/>
+              <w:pStyle w:val="oancuaDanhsach"/>
               <w:ind w:left="0"/>
               <w:rPr>
                 <w:rFonts w:ascii="Times New Roman" w:hAnsi="Times New Roman" w:cs="Times New Roman"/>
@@ -1456,7 +1456,7 @@
           </w:tcPr>
           <w:p>
             <w:pPr>
-              <w:pStyle w:val="ListParagraph"/>
+              <w:pStyle w:val="oancuaDanhsach"/>
               <w:ind w:left="0"/>
               <w:rPr>
                 <w:rFonts w:ascii="Times New Roman" w:hAnsi="Times New Roman" w:cs="Times New Roman"/>
@@ -1486,7 +1486,7 @@
           </w:tcPr>
           <w:p>
             <w:pPr>
-              <w:pStyle w:val="ListParagraph"/>
+              <w:pStyle w:val="oancuaDanhsach"/>
               <w:ind w:left="0"/>
               <w:rPr>
                 <w:rFonts w:ascii="Times New Roman" w:hAnsi="Times New Roman" w:cs="Times New Roman"/>
@@ -1502,7 +1502,7 @@
           </w:tcPr>
           <w:p>
             <w:pPr>
-              <w:pStyle w:val="ListParagraph"/>
+              <w:pStyle w:val="oancuaDanhsach"/>
               <w:ind w:left="0"/>
               <w:rPr>
                 <w:rFonts w:ascii="Times New Roman" w:hAnsi="Times New Roman" w:cs="Times New Roman"/>
@@ -1526,7 +1526,7 @@
           </w:tcPr>
           <w:p>
             <w:pPr>
-              <w:pStyle w:val="ListParagraph"/>
+              <w:pStyle w:val="oancuaDanhsach"/>
               <w:ind w:left="0"/>
               <w:rPr>
                 <w:rFonts w:ascii="Times New Roman" w:hAnsi="Times New Roman" w:cs="Times New Roman"/>
@@ -1566,7 +1566,7 @@
           </w:tcPr>
           <w:p>
             <w:pPr>
-              <w:pStyle w:val="ListParagraph"/>
+              <w:pStyle w:val="oancuaDanhsach"/>
               <w:ind w:left="0"/>
               <w:rPr>
                 <w:rFonts w:ascii="Times New Roman" w:hAnsi="Times New Roman" w:cs="Times New Roman"/>
@@ -1596,7 +1596,7 @@
           </w:tcPr>
           <w:p>
             <w:pPr>
-              <w:pStyle w:val="ListParagraph"/>
+              <w:pStyle w:val="oancuaDanhsach"/>
               <w:ind w:left="0"/>
               <w:rPr>
                 <w:rFonts w:ascii="Times New Roman" w:hAnsi="Times New Roman" w:cs="Times New Roman"/>
@@ -1620,7 +1620,7 @@
           </w:tcPr>
           <w:p>
             <w:pPr>
-              <w:pStyle w:val="ListParagraph"/>
+              <w:pStyle w:val="oancuaDanhsach"/>
               <w:ind w:left="0"/>
               <w:rPr>
                 <w:rFonts w:ascii="Times New Roman" w:hAnsi="Times New Roman" w:cs="Times New Roman"/>
@@ -1644,7 +1644,7 @@
           </w:tcPr>
           <w:p>
             <w:pPr>
-              <w:pStyle w:val="ListParagraph"/>
+              <w:pStyle w:val="oancuaDanhsach"/>
               <w:ind w:left="0"/>
               <w:rPr>
                 <w:rFonts w:ascii="Times New Roman" w:hAnsi="Times New Roman" w:cs="Times New Roman"/>
@@ -1692,7 +1692,7 @@
           </w:tcPr>
           <w:p>
             <w:pPr>
-              <w:pStyle w:val="ListParagraph"/>
+              <w:pStyle w:val="oancuaDanhsach"/>
               <w:ind w:left="0"/>
               <w:rPr>
                 <w:rFonts w:ascii="Times New Roman" w:hAnsi="Times New Roman" w:cs="Times New Roman"/>
@@ -1722,7 +1722,7 @@
           </w:tcPr>
           <w:p>
             <w:pPr>
-              <w:pStyle w:val="ListParagraph"/>
+              <w:pStyle w:val="oancuaDanhsach"/>
               <w:ind w:left="0"/>
               <w:rPr>
                 <w:rFonts w:ascii="Times New Roman" w:hAnsi="Times New Roman" w:cs="Times New Roman"/>
@@ -1738,7 +1738,7 @@
           </w:tcPr>
           <w:p>
             <w:pPr>
-              <w:pStyle w:val="ListParagraph"/>
+              <w:pStyle w:val="oancuaDanhsach"/>
               <w:ind w:left="0"/>
               <w:rPr>
                 <w:rFonts w:ascii="Times New Roman" w:hAnsi="Times New Roman" w:cs="Times New Roman"/>
@@ -1762,7 +1762,7 @@
           </w:tcPr>
           <w:p>
             <w:pPr>
-              <w:pStyle w:val="ListParagraph"/>
+              <w:pStyle w:val="oancuaDanhsach"/>
               <w:ind w:left="0"/>
               <w:rPr>
                 <w:rFonts w:ascii="Times New Roman" w:hAnsi="Times New Roman" w:cs="Times New Roman"/>
@@ -1810,7 +1810,7 @@
           </w:tcPr>
           <w:p>
             <w:pPr>
-              <w:pStyle w:val="ListParagraph"/>
+              <w:pStyle w:val="oancuaDanhsach"/>
               <w:ind w:left="0"/>
               <w:rPr>
                 <w:rFonts w:ascii="Times New Roman" w:hAnsi="Times New Roman" w:cs="Times New Roman"/>
@@ -1840,7 +1840,7 @@
           </w:tcPr>
           <w:p>
             <w:pPr>
-              <w:pStyle w:val="ListParagraph"/>
+              <w:pStyle w:val="oancuaDanhsach"/>
               <w:ind w:left="0"/>
               <w:rPr>
                 <w:rFonts w:ascii="Times New Roman" w:hAnsi="Times New Roman" w:cs="Times New Roman"/>
@@ -1856,7 +1856,7 @@
           </w:tcPr>
           <w:p>
             <w:pPr>
-              <w:pStyle w:val="ListParagraph"/>
+              <w:pStyle w:val="oancuaDanhsach"/>
               <w:ind w:left="0"/>
               <w:rPr>
                 <w:rFonts w:ascii="Times New Roman" w:hAnsi="Times New Roman" w:cs="Times New Roman"/>
@@ -1880,7 +1880,7 @@
           </w:tcPr>
           <w:p>
             <w:pPr>
-              <w:pStyle w:val="ListParagraph"/>
+              <w:pStyle w:val="oancuaDanhsach"/>
               <w:ind w:left="0"/>
               <w:rPr>
                 <w:rFonts w:ascii="Times New Roman" w:hAnsi="Times New Roman" w:cs="Times New Roman"/>
@@ -1904,7 +1904,7 @@
           </w:tcPr>
           <w:p>
             <w:pPr>
-              <w:pStyle w:val="ListParagraph"/>
+              <w:pStyle w:val="oancuaDanhsach"/>
               <w:ind w:left="0"/>
               <w:rPr>
                 <w:rFonts w:ascii="Times New Roman" w:hAnsi="Times New Roman" w:cs="Times New Roman"/>
@@ -1934,7 +1934,7 @@
           </w:tcPr>
           <w:p>
             <w:pPr>
-              <w:pStyle w:val="ListParagraph"/>
+              <w:pStyle w:val="oancuaDanhsach"/>
               <w:ind w:left="0"/>
               <w:rPr>
                 <w:rFonts w:ascii="Times New Roman" w:hAnsi="Times New Roman" w:cs="Times New Roman"/>
@@ -1958,7 +1958,7 @@
           </w:tcPr>
           <w:p>
             <w:pPr>
-              <w:pStyle w:val="ListParagraph"/>
+              <w:pStyle w:val="oancuaDanhsach"/>
               <w:ind w:left="0"/>
               <w:rPr>
                 <w:rFonts w:ascii="Times New Roman" w:hAnsi="Times New Roman" w:cs="Times New Roman"/>
@@ -1982,7 +1982,7 @@
           </w:tcPr>
           <w:p>
             <w:pPr>
-              <w:pStyle w:val="ListParagraph"/>
+              <w:pStyle w:val="oancuaDanhsach"/>
               <w:ind w:left="0"/>
               <w:rPr>
                 <w:rFonts w:ascii="Times New Roman" w:hAnsi="Times New Roman" w:cs="Times New Roman"/>
@@ -2030,7 +2030,7 @@
           </w:tcPr>
           <w:p>
             <w:pPr>
-              <w:pStyle w:val="ListParagraph"/>
+              <w:pStyle w:val="oancuaDanhsach"/>
               <w:ind w:left="0"/>
               <w:rPr>
                 <w:rFonts w:ascii="Times New Roman" w:hAnsi="Times New Roman" w:cs="Times New Roman"/>
@@ -2060,7 +2060,7 @@
           </w:tcPr>
           <w:p>
             <w:pPr>
-              <w:pStyle w:val="ListParagraph"/>
+              <w:pStyle w:val="oancuaDanhsach"/>
               <w:ind w:left="0"/>
               <w:rPr>
                 <w:rFonts w:ascii="Times New Roman" w:hAnsi="Times New Roman" w:cs="Times New Roman"/>
@@ -2076,7 +2076,7 @@
           </w:tcPr>
           <w:p>
             <w:pPr>
-              <w:pStyle w:val="ListParagraph"/>
+              <w:pStyle w:val="oancuaDanhsach"/>
               <w:ind w:left="0"/>
               <w:rPr>
                 <w:rFonts w:ascii="Times New Roman" w:hAnsi="Times New Roman" w:cs="Times New Roman"/>
@@ -2100,7 +2100,7 @@
           </w:tcPr>
           <w:p>
             <w:pPr>
-              <w:pStyle w:val="ListParagraph"/>
+              <w:pStyle w:val="oancuaDanhsach"/>
               <w:ind w:left="0"/>
               <w:rPr>
                 <w:rFonts w:ascii="Times New Roman" w:hAnsi="Times New Roman" w:cs="Times New Roman"/>
@@ -2124,7 +2124,7 @@
           </w:tcPr>
           <w:p>
             <w:pPr>
-              <w:pStyle w:val="ListParagraph"/>
+              <w:pStyle w:val="oancuaDanhsach"/>
               <w:ind w:left="0"/>
               <w:rPr>
                 <w:rFonts w:ascii="Times New Roman" w:hAnsi="Times New Roman" w:cs="Times New Roman"/>
@@ -2154,7 +2154,7 @@
           </w:tcPr>
           <w:p>
             <w:pPr>
-              <w:pStyle w:val="ListParagraph"/>
+              <w:pStyle w:val="oancuaDanhsach"/>
               <w:ind w:left="0"/>
               <w:rPr>
                 <w:rFonts w:ascii="Times New Roman" w:hAnsi="Times New Roman" w:cs="Times New Roman"/>
@@ -2170,7 +2170,7 @@
           </w:tcPr>
           <w:p>
             <w:pPr>
-              <w:pStyle w:val="ListParagraph"/>
+              <w:pStyle w:val="oancuaDanhsach"/>
               <w:ind w:left="0"/>
               <w:rPr>
                 <w:rFonts w:ascii="Times New Roman" w:hAnsi="Times New Roman" w:cs="Times New Roman"/>
@@ -2194,7 +2194,7 @@
           </w:tcPr>
           <w:p>
             <w:pPr>
-              <w:pStyle w:val="ListParagraph"/>
+              <w:pStyle w:val="oancuaDanhsach"/>
               <w:ind w:left="0"/>
               <w:rPr>
                 <w:rFonts w:ascii="Times New Roman" w:hAnsi="Times New Roman" w:cs="Times New Roman"/>
@@ -2226,7 +2226,7 @@
           </w:tcPr>
           <w:p>
             <w:pPr>
-              <w:pStyle w:val="ListParagraph"/>
+              <w:pStyle w:val="oancuaDanhsach"/>
               <w:ind w:left="0"/>
               <w:rPr>
                 <w:rFonts w:ascii="Times New Roman" w:hAnsi="Times New Roman" w:cs="Times New Roman"/>
@@ -2248,7 +2248,7 @@
     </w:tbl>
     <w:p>
       <w:pPr>
-        <w:pStyle w:val="ListParagraph"/>
+        <w:pStyle w:val="oancuaDanhsach"/>
         <w:rPr>
           <w:rFonts w:ascii="Times New Roman" w:hAnsi="Times New Roman" w:cs="Times New Roman"/>
           <w:sz w:val="26"/>
@@ -2258,7 +2258,7 @@
     </w:p>
     <w:p>
       <w:pPr>
-        <w:pStyle w:val="ListParagraph"/>
+        <w:pStyle w:val="oancuaDanhsach"/>
         <w:numPr>
           <w:ilvl w:val="0"/>
           <w:numId w:val="1"/>
@@ -2296,7 +2296,7 @@
     </w:p>
     <w:p>
       <w:pPr>
-        <w:pStyle w:val="ListParagraph"/>
+        <w:pStyle w:val="oancuaDanhsach"/>
         <w:numPr>
           <w:ilvl w:val="1"/>
           <w:numId w:val="1"/>
@@ -2326,7 +2326,7 @@
     </w:p>
     <w:p>
       <w:pPr>
-        <w:pStyle w:val="ListParagraph"/>
+        <w:pStyle w:val="oancuaDanhsach"/>
         <w:numPr>
           <w:ilvl w:val="1"/>
           <w:numId w:val="1"/>
@@ -2356,7 +2356,7 @@
     </w:p>
     <w:p>
       <w:pPr>
-        <w:pStyle w:val="ListParagraph"/>
+        <w:pStyle w:val="oancuaDanhsach"/>
         <w:numPr>
           <w:ilvl w:val="0"/>
           <w:numId w:val="1"/>
@@ -2378,7 +2378,7 @@
     </w:p>
     <w:p>
       <w:pPr>
-        <w:pStyle w:val="ListParagraph"/>
+        <w:pStyle w:val="oancuaDanhsach"/>
         <w:numPr>
           <w:ilvl w:val="1"/>
           <w:numId w:val="1"/>
@@ -2416,7 +2416,7 @@
     </w:p>
     <w:p>
       <w:pPr>
-        <w:pStyle w:val="ListParagraph"/>
+        <w:pStyle w:val="oancuaDanhsach"/>
         <w:numPr>
           <w:ilvl w:val="1"/>
           <w:numId w:val="1"/>
@@ -2480,7 +2480,7 @@
     </w:p>
     <w:p>
       <w:pPr>
-        <w:pStyle w:val="ListParagraph"/>
+        <w:pStyle w:val="oancuaDanhsach"/>
         <w:numPr>
           <w:ilvl w:val="1"/>
           <w:numId w:val="1"/>
@@ -2510,7 +2510,7 @@
     </w:p>
     <w:p>
       <w:pPr>
-        <w:pStyle w:val="ListParagraph"/>
+        <w:pStyle w:val="oancuaDanhsach"/>
         <w:numPr>
           <w:ilvl w:val="1"/>
           <w:numId w:val="1"/>
@@ -2549,7 +2549,7 @@
     </w:p>
     <w:p>
       <w:pPr>
-        <w:pStyle w:val="ListParagraph"/>
+        <w:pStyle w:val="oancuaDanhsach"/>
         <w:ind w:left="1440"/>
         <w:rPr>
           <w:rFonts w:ascii="Times New Roman" w:hAnsi="Times New Roman" w:cs="Times New Roman"/>
@@ -2560,7 +2560,7 @@
     </w:p>
     <w:p>
       <w:pPr>
-        <w:pStyle w:val="ListParagraph"/>
+        <w:pStyle w:val="oancuaDanhsach"/>
         <w:ind w:left="1440"/>
         <w:jc w:val="center"/>
         <w:rPr>
@@ -2632,7 +2632,7 @@
     </w:p>
     <w:tbl>
       <w:tblPr>
-        <w:tblStyle w:val="TableGrid"/>
+        <w:tblStyle w:val="LiBang"/>
         <w:tblW w:w="0" w:type="auto"/>
         <w:tblLook w:val="04A0" w:firstRow="1" w:lastRow="0" w:firstColumn="1" w:lastColumn="0" w:noHBand="0" w:noVBand="1"/>
       </w:tblPr>
@@ -3456,7 +3456,7 @@
     </w:p>
     <w:tbl>
       <w:tblPr>
-        <w:tblStyle w:val="TableGrid"/>
+        <w:tblStyle w:val="LiBang"/>
         <w:tblW w:w="0" w:type="auto"/>
         <w:tblLook w:val="04A0" w:firstRow="1" w:lastRow="0" w:firstColumn="1" w:lastColumn="0" w:noHBand="0" w:noVBand="1"/>
       </w:tblPr>
@@ -4239,7 +4239,7 @@
     </w:p>
     <w:tbl>
       <w:tblPr>
-        <w:tblStyle w:val="TableGrid"/>
+        <w:tblStyle w:val="LiBang"/>
         <w:tblW w:w="0" w:type="auto"/>
         <w:tblLook w:val="04A0" w:firstRow="1" w:lastRow="0" w:firstColumn="1" w:lastColumn="0" w:noHBand="0" w:noVBand="1"/>
       </w:tblPr>
@@ -6120,7 +6120,15 @@
                 <w:sz w:val="26"/>
                 <w:szCs w:val="26"/>
               </w:rPr>
-              <w:t>09521006</w:t>
+              <w:t>0952100</w:t>
+            </w:r>
+            <w:r>
+              <w:rPr>
+                <w:rFonts w:ascii="Times New Roman" w:hAnsi="Times New Roman" w:cs="Times New Roman"/>
+                <w:sz w:val="26"/>
+                <w:szCs w:val="26"/>
+              </w:rPr>
+              <w:t>6</w:t>
             </w:r>
           </w:p>
         </w:tc>
@@ -6426,7 +6434,7 @@
     </w:p>
     <w:tbl>
       <w:tblPr>
-        <w:tblStyle w:val="TableGrid"/>
+        <w:tblStyle w:val="LiBang"/>
         <w:tblW w:w="0" w:type="auto"/>
         <w:tblLook w:val="04A0" w:firstRow="1" w:lastRow="0" w:firstColumn="1" w:lastColumn="0" w:noHBand="0" w:noVBand="1"/>
       </w:tblPr>
@@ -7433,17 +7441,17 @@
     <w:lsdException w:name="Unresolved Mention" w:semiHidden="1" w:unhideWhenUsed="1"/>
     <w:lsdException w:name="Smart Link" w:semiHidden="1" w:unhideWhenUsed="1"/>
   </w:latentStyles>
-  <w:style w:type="paragraph" w:default="1" w:styleId="Normal">
+  <w:style w:type="paragraph" w:default="1" w:styleId="Binhthng">
     <w:name w:val="Normal"/>
     <w:qFormat/>
   </w:style>
-  <w:style w:type="character" w:default="1" w:styleId="DefaultParagraphFont">
+  <w:style w:type="character" w:default="1" w:styleId="Phngmcinhcuaoanvn">
     <w:name w:val="Default Paragraph Font"/>
     <w:uiPriority w:val="1"/>
     <w:semiHidden/>
     <w:unhideWhenUsed/>
   </w:style>
-  <w:style w:type="table" w:default="1" w:styleId="TableNormal">
+  <w:style w:type="table" w:default="1" w:styleId="BangThngthng">
     <w:name w:val="Normal Table"/>
     <w:uiPriority w:val="99"/>
     <w:semiHidden/>
@@ -7458,15 +7466,15 @@
       </w:tblCellMar>
     </w:tblPr>
   </w:style>
-  <w:style w:type="numbering" w:default="1" w:styleId="NoList">
+  <w:style w:type="numbering" w:default="1" w:styleId="Khngco">
     <w:name w:val="No List"/>
     <w:uiPriority w:val="99"/>
     <w:semiHidden/>
     <w:unhideWhenUsed/>
   </w:style>
-  <w:style w:type="table" w:styleId="TableGrid">
+  <w:style w:type="table" w:styleId="LiBang">
     <w:name w:val="Table Grid"/>
-    <w:basedOn w:val="TableNormal"/>
+    <w:basedOn w:val="BangThngthng"/>
     <w:uiPriority w:val="39"/>
     <w:rsid w:val="0016355B"/>
     <w:pPr>
@@ -7483,9 +7491,9 @@
       </w:tblBorders>
     </w:tblPr>
   </w:style>
-  <w:style w:type="paragraph" w:styleId="ListParagraph">
+  <w:style w:type="paragraph" w:styleId="oancuaDanhsach">
     <w:name w:val="List Paragraph"/>
-    <w:basedOn w:val="Normal"/>
+    <w:basedOn w:val="Binhthng"/>
     <w:uiPriority w:val="34"/>
     <w:qFormat/>
     <w:rsid w:val="0016355B"/>
@@ -7494,9 +7502,9 @@
       <w:contextualSpacing/>
     </w:pPr>
   </w:style>
-  <w:style w:type="character" w:styleId="Hyperlink">
+  <w:style w:type="character" w:styleId="Siuktni">
     <w:name w:val="Hyperlink"/>
-    <w:basedOn w:val="DefaultParagraphFont"/>
+    <w:basedOn w:val="Phngmcinhcuaoanvn"/>
     <w:uiPriority w:val="99"/>
     <w:unhideWhenUsed/>
     <w:rsid w:val="0051369A"/>
@@ -7505,9 +7513,9 @@
       <w:u w:val="single"/>
     </w:rPr>
   </w:style>
-  <w:style w:type="character" w:styleId="UnresolvedMention">
+  <w:style w:type="character" w:styleId="cpChagiiquyt">
     <w:name w:val="Unresolved Mention"/>
-    <w:basedOn w:val="DefaultParagraphFont"/>
+    <w:basedOn w:val="Phngmcinhcuaoanvn"/>
     <w:uiPriority w:val="99"/>
     <w:semiHidden/>
     <w:unhideWhenUsed/>

</xml_diff>